<commit_message>
Added drafts for exercise desriptions until exercise 8.
</commit_message>
<xml_diff>
--- a/documentation/Concept.docx
+++ b/documentation/Concept.docx
@@ -126,7 +126,23 @@
           <w:sz w:val="24"/>
           <w:szCs w:val="24"/>
         </w:rPr>
-        <w:t xml:space="preserve"> TextViews for the recipe name, </w:t>
+        <w:t xml:space="preserve"> </w:t>
+      </w:r>
+      <w:proofErr w:type="spellStart"/>
+      <w:r>
+        <w:rPr>
+          <w:sz w:val="24"/>
+          <w:szCs w:val="24"/>
+        </w:rPr>
+        <w:t>TextViews</w:t>
+      </w:r>
+      <w:proofErr w:type="spellEnd"/>
+      <w:r>
+        <w:rPr>
+          <w:sz w:val="24"/>
+          <w:szCs w:val="24"/>
+        </w:rPr>
+        <w:t xml:space="preserve"> for the recipe name, </w:t>
       </w:r>
       <w:r>
         <w:rPr>
@@ -236,7 +252,39 @@
           <w:sz w:val="24"/>
           <w:szCs w:val="24"/>
         </w:rPr>
-        <w:t>Set up a RecipeRepository with ArrayList&lt;Recipe&gt;</w:t>
+        <w:t xml:space="preserve">Set up a </w:t>
+      </w:r>
+      <w:proofErr w:type="spellStart"/>
+      <w:r>
+        <w:rPr>
+          <w:sz w:val="24"/>
+          <w:szCs w:val="24"/>
+        </w:rPr>
+        <w:t>RecipeRepository</w:t>
+      </w:r>
+      <w:proofErr w:type="spellEnd"/>
+      <w:r>
+        <w:rPr>
+          <w:sz w:val="24"/>
+          <w:szCs w:val="24"/>
+        </w:rPr>
+        <w:t xml:space="preserve"> with </w:t>
+      </w:r>
+      <w:proofErr w:type="spellStart"/>
+      <w:r>
+        <w:rPr>
+          <w:sz w:val="24"/>
+          <w:szCs w:val="24"/>
+        </w:rPr>
+        <w:t>ArrayList</w:t>
+      </w:r>
+      <w:proofErr w:type="spellEnd"/>
+      <w:r>
+        <w:rPr>
+          <w:sz w:val="24"/>
+          <w:szCs w:val="24"/>
+        </w:rPr>
+        <w:t>&lt;Recipe&gt;</w:t>
       </w:r>
       <w:r>
         <w:rPr>
@@ -263,8 +311,17 @@
           <w:sz w:val="24"/>
           <w:szCs w:val="24"/>
         </w:rPr>
-        <w:t>Create a RecipeRepository</w:t>
-      </w:r>
+        <w:t xml:space="preserve">Create a </w:t>
+      </w:r>
+      <w:proofErr w:type="spellStart"/>
+      <w:r>
+        <w:rPr>
+          <w:sz w:val="24"/>
+          <w:szCs w:val="24"/>
+        </w:rPr>
+        <w:t>RecipeRepository</w:t>
+      </w:r>
+      <w:proofErr w:type="spellEnd"/>
       <w:r>
         <w:rPr>
           <w:sz w:val="24"/>
@@ -318,7 +375,23 @@
           <w:sz w:val="24"/>
           <w:szCs w:val="24"/>
         </w:rPr>
-        <w:t>Overwrite the onClick methods of the buttons to perform the desired functionality</w:t>
+        <w:t xml:space="preserve">Overwrite the </w:t>
+      </w:r>
+      <w:proofErr w:type="spellStart"/>
+      <w:r>
+        <w:rPr>
+          <w:sz w:val="24"/>
+          <w:szCs w:val="24"/>
+        </w:rPr>
+        <w:t>onClick</w:t>
+      </w:r>
+      <w:proofErr w:type="spellEnd"/>
+      <w:r>
+        <w:rPr>
+          <w:sz w:val="24"/>
+          <w:szCs w:val="24"/>
+        </w:rPr>
+        <w:t xml:space="preserve"> methods of the buttons to perform the desired functionality</w:t>
       </w:r>
       <w:r>
         <w:rPr>
@@ -428,7 +501,23 @@
           <w:sz w:val="24"/>
           <w:szCs w:val="24"/>
         </w:rPr>
-        <w:t xml:space="preserve">Create EditText fields for name, description and </w:t>
+        <w:t xml:space="preserve">Create </w:t>
+      </w:r>
+      <w:proofErr w:type="spellStart"/>
+      <w:r>
+        <w:rPr>
+          <w:sz w:val="24"/>
+          <w:szCs w:val="24"/>
+        </w:rPr>
+        <w:t>EditText</w:t>
+      </w:r>
+      <w:proofErr w:type="spellEnd"/>
+      <w:r>
+        <w:rPr>
+          <w:sz w:val="24"/>
+          <w:szCs w:val="24"/>
+        </w:rPr>
+        <w:t xml:space="preserve"> fields for name, description and </w:t>
       </w:r>
       <w:r>
         <w:rPr>
@@ -490,7 +579,23 @@
           <w:sz w:val="24"/>
           <w:szCs w:val="24"/>
         </w:rPr>
-        <w:t>an ArrayAdapter to populate the spinner</w:t>
+        <w:t xml:space="preserve">an </w:t>
+      </w:r>
+      <w:proofErr w:type="spellStart"/>
+      <w:r>
+        <w:rPr>
+          <w:sz w:val="24"/>
+          <w:szCs w:val="24"/>
+        </w:rPr>
+        <w:t>ArrayAdapter</w:t>
+      </w:r>
+      <w:proofErr w:type="spellEnd"/>
+      <w:r>
+        <w:rPr>
+          <w:sz w:val="24"/>
+          <w:szCs w:val="24"/>
+        </w:rPr>
+        <w:t xml:space="preserve"> to populate the spinner</w:t>
       </w:r>
       <w:r>
         <w:rPr>
@@ -517,15 +622,40 @@
           <w:sz w:val="24"/>
           <w:szCs w:val="24"/>
         </w:rPr>
-        <w:t>Register an onClick handler</w:t>
-      </w:r>
-      <w:r>
-        <w:rPr>
-          <w:sz w:val="24"/>
-          <w:szCs w:val="24"/>
-        </w:rPr>
-        <w:t xml:space="preserve"> for the save button that creates a new Recipe object and adds it to the RecipeRepository</w:t>
-      </w:r>
+        <w:t xml:space="preserve">Register an </w:t>
+      </w:r>
+      <w:proofErr w:type="spellStart"/>
+      <w:r>
+        <w:rPr>
+          <w:sz w:val="24"/>
+          <w:szCs w:val="24"/>
+        </w:rPr>
+        <w:t>onClick</w:t>
+      </w:r>
+      <w:proofErr w:type="spellEnd"/>
+      <w:r>
+        <w:rPr>
+          <w:sz w:val="24"/>
+          <w:szCs w:val="24"/>
+        </w:rPr>
+        <w:t xml:space="preserve"> handler</w:t>
+      </w:r>
+      <w:r>
+        <w:rPr>
+          <w:sz w:val="24"/>
+          <w:szCs w:val="24"/>
+        </w:rPr>
+        <w:t xml:space="preserve"> for the save button that creates a new Recipe object and adds it to the </w:t>
+      </w:r>
+      <w:proofErr w:type="spellStart"/>
+      <w:r>
+        <w:rPr>
+          <w:sz w:val="24"/>
+          <w:szCs w:val="24"/>
+        </w:rPr>
+        <w:t>RecipeRepository</w:t>
+      </w:r>
+      <w:proofErr w:type="spellEnd"/>
       <w:r>
         <w:rPr>
           <w:sz w:val="24"/>
@@ -551,7 +681,23 @@
           <w:sz w:val="24"/>
           <w:szCs w:val="24"/>
         </w:rPr>
-        <w:t>Create a new activity with ListView that lists all the recipes with just the name (</w:t>
+        <w:t xml:space="preserve">Create a new activity with </w:t>
+      </w:r>
+      <w:proofErr w:type="spellStart"/>
+      <w:r>
+        <w:rPr>
+          <w:sz w:val="24"/>
+          <w:szCs w:val="24"/>
+        </w:rPr>
+        <w:t>ListView</w:t>
+      </w:r>
+      <w:proofErr w:type="spellEnd"/>
+      <w:r>
+        <w:rPr>
+          <w:sz w:val="24"/>
+          <w:szCs w:val="24"/>
+        </w:rPr>
+        <w:t xml:space="preserve"> that lists all the recipes with just the name (</w:t>
       </w:r>
       <w:r>
         <w:rPr>
@@ -674,7 +820,23 @@
           <w:sz w:val="24"/>
           <w:szCs w:val="24"/>
         </w:rPr>
-        <w:t>Create a custom adapter to show a country flag next to the name on the ListView page (optional).</w:t>
+        <w:t xml:space="preserve">Create a custom adapter to show a country flag next to the name on the </w:t>
+      </w:r>
+      <w:proofErr w:type="spellStart"/>
+      <w:r>
+        <w:rPr>
+          <w:sz w:val="24"/>
+          <w:szCs w:val="24"/>
+        </w:rPr>
+        <w:t>ListView</w:t>
+      </w:r>
+      <w:proofErr w:type="spellEnd"/>
+      <w:r>
+        <w:rPr>
+          <w:sz w:val="24"/>
+          <w:szCs w:val="24"/>
+        </w:rPr>
+        <w:t xml:space="preserve"> page (optional).</w:t>
       </w:r>
     </w:p>
     <w:p>
@@ -722,7 +884,23 @@
           <w:sz w:val="24"/>
           <w:szCs w:val="24"/>
         </w:rPr>
-        <w:t>Add a menu entry to the AppBar with a link to the Add Recipe activity.</w:t>
+        <w:t xml:space="preserve">Add a menu entry to the </w:t>
+      </w:r>
+      <w:proofErr w:type="spellStart"/>
+      <w:r>
+        <w:rPr>
+          <w:sz w:val="24"/>
+          <w:szCs w:val="24"/>
+        </w:rPr>
+        <w:t>AppBar</w:t>
+      </w:r>
+      <w:proofErr w:type="spellEnd"/>
+      <w:r>
+        <w:rPr>
+          <w:sz w:val="24"/>
+          <w:szCs w:val="24"/>
+        </w:rPr>
+        <w:t xml:space="preserve"> with a link to the Add Recipe activity.</w:t>
       </w:r>
     </w:p>
     <w:p>
@@ -832,7 +1010,21 @@
           <w:sz w:val="24"/>
           <w:szCs w:val="24"/>
         </w:rPr>
-        <w:t>Add an intent to go back to the recipe list after recipe creation.</w:t>
+        <w:t xml:space="preserve">Add an intent </w:t>
+      </w:r>
+      <w:r>
+        <w:rPr>
+          <w:sz w:val="24"/>
+          <w:szCs w:val="24"/>
+        </w:rPr>
+        <w:t>to open the new recipe after</w:t>
+      </w:r>
+      <w:r>
+        <w:rPr>
+          <w:sz w:val="24"/>
+          <w:szCs w:val="24"/>
+        </w:rPr>
+        <w:t xml:space="preserve"> creation.</w:t>
       </w:r>
     </w:p>
     <w:p>
@@ -977,7 +1169,23 @@
           <w:sz w:val="24"/>
           <w:szCs w:val="24"/>
         </w:rPr>
-        <w:t>share button for the recipe page to share the recipe in pure string text. Write a toString method for the recipe class that converts the recipe in an appropriate format</w:t>
+        <w:t xml:space="preserve">share button for the recipe page to share the recipe in pure string text. Write a </w:t>
+      </w:r>
+      <w:proofErr w:type="spellStart"/>
+      <w:r>
+        <w:rPr>
+          <w:sz w:val="24"/>
+          <w:szCs w:val="24"/>
+        </w:rPr>
+        <w:t>toString</w:t>
+      </w:r>
+      <w:proofErr w:type="spellEnd"/>
+      <w:r>
+        <w:rPr>
+          <w:sz w:val="24"/>
+          <w:szCs w:val="24"/>
+        </w:rPr>
+        <w:t xml:space="preserve"> method for the recipe class that converts the recipe in an appropriate format</w:t>
       </w:r>
       <w:r>
         <w:rPr>
@@ -1064,7 +1272,39 @@
           <w:sz w:val="24"/>
           <w:szCs w:val="24"/>
         </w:rPr>
-        <w:t xml:space="preserve"> OkHttp and JSONArray/Object</w:t>
+        <w:t xml:space="preserve"> </w:t>
+      </w:r>
+      <w:proofErr w:type="spellStart"/>
+      <w:r>
+        <w:rPr>
+          <w:sz w:val="24"/>
+          <w:szCs w:val="24"/>
+        </w:rPr>
+        <w:t>OkHttp</w:t>
+      </w:r>
+      <w:proofErr w:type="spellEnd"/>
+      <w:r>
+        <w:rPr>
+          <w:sz w:val="24"/>
+          <w:szCs w:val="24"/>
+        </w:rPr>
+        <w:t xml:space="preserve"> and </w:t>
+      </w:r>
+      <w:proofErr w:type="spellStart"/>
+      <w:r>
+        <w:rPr>
+          <w:sz w:val="24"/>
+          <w:szCs w:val="24"/>
+        </w:rPr>
+        <w:t>JSONArray</w:t>
+      </w:r>
+      <w:proofErr w:type="spellEnd"/>
+      <w:r>
+        <w:rPr>
+          <w:sz w:val="24"/>
+          <w:szCs w:val="24"/>
+        </w:rPr>
+        <w:t>/Object</w:t>
       </w:r>
       <w:r>
         <w:rPr>
@@ -1170,46 +1410,6 @@
     </w:p>
     <w:p>
       <w:pPr>
-        <w:pStyle w:val="ListParagraph"/>
-        <w:numPr>
-          <w:ilvl w:val="0"/>
-          <w:numId w:val="7"/>
-        </w:numPr>
-        <w:rPr>
-          <w:sz w:val="24"/>
-          <w:szCs w:val="24"/>
-        </w:rPr>
-      </w:pPr>
-      <w:r>
-        <w:rPr>
-          <w:sz w:val="24"/>
-          <w:szCs w:val="24"/>
-        </w:rPr>
-        <w:t>Add the option to edit a recipe that you have created (optional).</w:t>
-      </w:r>
-    </w:p>
-    <w:p>
-      <w:pPr>
-        <w:pStyle w:val="ListParagraph"/>
-        <w:numPr>
-          <w:ilvl w:val="0"/>
-          <w:numId w:val="7"/>
-        </w:numPr>
-        <w:rPr>
-          <w:sz w:val="24"/>
-          <w:szCs w:val="24"/>
-        </w:rPr>
-      </w:pPr>
-      <w:r>
-        <w:rPr>
-          <w:sz w:val="24"/>
-          <w:szCs w:val="24"/>
-        </w:rPr>
-        <w:t>Add the option to delete recipes you have created (optional).</w:t>
-      </w:r>
-    </w:p>
-    <w:p>
-      <w:pPr>
         <w:rPr>
           <w:b/>
           <w:bCs/>
@@ -1369,6 +1569,46 @@
           <w:sz w:val="24"/>
           <w:szCs w:val="24"/>
         </w:rPr>
+        <w:t>Add the option to edit a recipe that you have created (optional).</w:t>
+      </w:r>
+    </w:p>
+    <w:p>
+      <w:pPr>
+        <w:pStyle w:val="ListParagraph"/>
+        <w:numPr>
+          <w:ilvl w:val="0"/>
+          <w:numId w:val="8"/>
+        </w:numPr>
+        <w:rPr>
+          <w:sz w:val="24"/>
+          <w:szCs w:val="24"/>
+        </w:rPr>
+      </w:pPr>
+      <w:r>
+        <w:rPr>
+          <w:sz w:val="24"/>
+          <w:szCs w:val="24"/>
+        </w:rPr>
+        <w:t>Add the option to delete recipes you have created (optional).</w:t>
+      </w:r>
+    </w:p>
+    <w:p>
+      <w:pPr>
+        <w:pStyle w:val="ListParagraph"/>
+        <w:numPr>
+          <w:ilvl w:val="0"/>
+          <w:numId w:val="8"/>
+        </w:numPr>
+        <w:rPr>
+          <w:sz w:val="24"/>
+          <w:szCs w:val="24"/>
+        </w:rPr>
+      </w:pPr>
+      <w:r>
+        <w:rPr>
+          <w:sz w:val="24"/>
+          <w:szCs w:val="24"/>
+        </w:rPr>
         <w:t xml:space="preserve">Create a signed </w:t>
       </w:r>
       <w:r>
@@ -1578,6 +1818,7 @@
         </w:rPr>
         <w:t xml:space="preserve">Use Android’s </w:t>
       </w:r>
+      <w:proofErr w:type="spellStart"/>
       <w:r>
         <w:rPr>
           <w:sz w:val="24"/>
@@ -1597,7 +1838,15 @@
           <w:sz w:val="24"/>
           <w:szCs w:val="24"/>
         </w:rPr>
-        <w:t xml:space="preserve">ch class to generate </w:t>
+        <w:t>ch</w:t>
+      </w:r>
+      <w:proofErr w:type="spellEnd"/>
+      <w:r>
+        <w:rPr>
+          <w:sz w:val="24"/>
+          <w:szCs w:val="24"/>
+        </w:rPr>
+        <w:t xml:space="preserve"> class to generate </w:t>
       </w:r>
       <w:r>
         <w:rPr>

</xml_diff>